<commit_message>
perubahan di beberapa bagian
</commit_message>
<xml_diff>
--- a/dist/assets/uploads/template_surat.docx
+++ b/dist/assets/uploads/template_surat.docx
@@ -99,7 +99,6 @@
                 <w:szCs w:val="24"/>
               </w:rPr>
             </w:pPr>
-            <w:proofErr w:type="spellStart"/>
             <w:r>
               <w:rPr>
                 <w:rFonts w:cstheme="minorHAnsi"/>
@@ -108,7 +107,6 @@
               </w:rPr>
               <w:t>Nomor</w:t>
             </w:r>
-            <w:proofErr w:type="spellEnd"/>
           </w:p>
         </w:tc>
         <w:tc>
@@ -153,6 +151,14 @@
                 <w:sz w:val="24"/>
                 <w:szCs w:val="24"/>
               </w:rPr>
+              <w:t>145.</w:t>
+            </w:r>
+            <w:r>
+              <w:rPr>
+                <w:rFonts w:cstheme="minorHAnsi"/>
+                <w:sz w:val="24"/>
+                <w:szCs w:val="24"/>
+              </w:rPr>
               <w:t>$</w:t>
             </w:r>
             <w:r>
@@ -161,15 +167,31 @@
                 <w:sz w:val="24"/>
                 <w:szCs w:val="24"/>
               </w:rPr>
-              <w:t>{NOMOR</w:t>
-            </w:r>
-            <w:r>
-              <w:rPr>
-                <w:rFonts w:cstheme="minorHAnsi"/>
-                <w:sz w:val="24"/>
-                <w:szCs w:val="24"/>
-              </w:rPr>
-              <w:t>_SURAT</w:t>
+              <w:t>{NO</w:t>
+            </w:r>
+            <w:r>
+              <w:rPr>
+                <w:rFonts w:cstheme="minorHAnsi"/>
+                <w:sz w:val="24"/>
+                <w:szCs w:val="24"/>
+              </w:rPr>
+              <w:t>MOR_</w:t>
+            </w:r>
+            <w:r>
+              <w:rPr>
+                <w:rFonts w:cstheme="minorHAnsi"/>
+                <w:sz w:val="24"/>
+                <w:szCs w:val="24"/>
+              </w:rPr>
+              <w:t>S</w:t>
+            </w:r>
+            <w:r>
+              <w:rPr>
+                <w:rFonts w:cstheme="minorHAnsi"/>
+                <w:sz w:val="24"/>
+                <w:szCs w:val="24"/>
+              </w:rPr>
+              <w:t>URAT</w:t>
             </w:r>
             <w:r>
               <w:rPr>
@@ -179,6 +201,14 @@
               </w:rPr>
               <w:t>}</w:t>
             </w:r>
+            <w:r>
+              <w:rPr>
+                <w:rFonts w:cstheme="minorHAnsi"/>
+                <w:sz w:val="24"/>
+                <w:szCs w:val="24"/>
+              </w:rPr>
+              <w:t>/FKOM-UNIKU/PP/2024</w:t>
+            </w:r>
           </w:p>
         </w:tc>
         <w:tc>
@@ -209,23 +239,13 @@
                 <w:szCs w:val="24"/>
               </w:rPr>
             </w:pPr>
-            <w:proofErr w:type="spellStart"/>
-            <w:r>
-              <w:rPr>
-                <w:rFonts w:cstheme="minorHAnsi"/>
-                <w:sz w:val="24"/>
-                <w:szCs w:val="24"/>
-              </w:rPr>
-              <w:t>Kuningan</w:t>
-            </w:r>
-            <w:proofErr w:type="spellEnd"/>
-            <w:r>
-              <w:rPr>
-                <w:rFonts w:cstheme="minorHAnsi"/>
-                <w:sz w:val="24"/>
-                <w:szCs w:val="24"/>
-              </w:rPr>
-              <w:t xml:space="preserve">, </w:t>
+            <w:r>
+              <w:rPr>
+                <w:rFonts w:cstheme="minorHAnsi"/>
+                <w:sz w:val="24"/>
+                <w:szCs w:val="24"/>
+              </w:rPr>
+              <w:t xml:space="preserve">Kuningan, </w:t>
             </w:r>
             <w:r>
               <w:rPr>
@@ -361,7 +381,6 @@
                 <w:szCs w:val="24"/>
               </w:rPr>
             </w:pPr>
-            <w:proofErr w:type="spellStart"/>
             <w:r>
               <w:rPr>
                 <w:rFonts w:cstheme="minorHAnsi"/>
@@ -370,7 +389,6 @@
               </w:rPr>
               <w:t>Perihal</w:t>
             </w:r>
-            <w:proofErr w:type="spellEnd"/>
           </w:p>
         </w:tc>
         <w:tc>
@@ -411,7 +429,6 @@
                 <w:szCs w:val="24"/>
               </w:rPr>
             </w:pPr>
-            <w:proofErr w:type="spellStart"/>
             <w:r>
               <w:rPr>
                 <w:rFonts w:cstheme="minorHAnsi"/>
@@ -420,106 +437,7 @@
                 <w:sz w:val="24"/>
                 <w:szCs w:val="24"/>
               </w:rPr>
-              <w:t>Permohonan</w:t>
-            </w:r>
-            <w:proofErr w:type="spellEnd"/>
-            <w:r>
-              <w:rPr>
-                <w:rFonts w:cstheme="minorHAnsi"/>
-                <w:b/>
-                <w:bCs/>
-                <w:sz w:val="24"/>
-                <w:szCs w:val="24"/>
-              </w:rPr>
-              <w:t xml:space="preserve"> </w:t>
-            </w:r>
-            <w:proofErr w:type="spellStart"/>
-            <w:r>
-              <w:rPr>
-                <w:rFonts w:cstheme="minorHAnsi"/>
-                <w:b/>
-                <w:bCs/>
-                <w:sz w:val="24"/>
-                <w:szCs w:val="24"/>
-              </w:rPr>
-              <w:t>Penelitian</w:t>
-            </w:r>
-            <w:proofErr w:type="spellEnd"/>
-            <w:r>
-              <w:rPr>
-                <w:rFonts w:cstheme="minorHAnsi"/>
-                <w:b/>
-                <w:bCs/>
-                <w:sz w:val="24"/>
-                <w:szCs w:val="24"/>
-              </w:rPr>
-              <w:t xml:space="preserve"> </w:t>
-            </w:r>
-            <w:proofErr w:type="spellStart"/>
-            <w:r>
-              <w:rPr>
-                <w:rFonts w:cstheme="minorHAnsi"/>
-                <w:b/>
-                <w:bCs/>
-                <w:sz w:val="24"/>
-                <w:szCs w:val="24"/>
-              </w:rPr>
-              <w:t>Kerja</w:t>
-            </w:r>
-            <w:proofErr w:type="spellEnd"/>
-            <w:r>
-              <w:rPr>
-                <w:rFonts w:cstheme="minorHAnsi"/>
-                <w:b/>
-                <w:bCs/>
-                <w:sz w:val="24"/>
-                <w:szCs w:val="24"/>
-              </w:rPr>
-              <w:t xml:space="preserve"> </w:t>
-            </w:r>
-            <w:proofErr w:type="spellStart"/>
-            <w:r>
-              <w:rPr>
-                <w:rFonts w:cstheme="minorHAnsi"/>
-                <w:b/>
-                <w:bCs/>
-                <w:sz w:val="24"/>
-                <w:szCs w:val="24"/>
-              </w:rPr>
-              <w:t>Praktik</w:t>
-            </w:r>
-            <w:proofErr w:type="spellEnd"/>
-            <w:r>
-              <w:rPr>
-                <w:rFonts w:cstheme="minorHAnsi"/>
-                <w:b/>
-                <w:bCs/>
-                <w:sz w:val="24"/>
-                <w:szCs w:val="24"/>
-              </w:rPr>
-              <w:t xml:space="preserve"> </w:t>
-            </w:r>
-            <w:proofErr w:type="spellStart"/>
-            <w:r>
-              <w:rPr>
-                <w:rFonts w:cstheme="minorHAnsi"/>
-                <w:b/>
-                <w:bCs/>
-                <w:sz w:val="24"/>
-                <w:szCs w:val="24"/>
-              </w:rPr>
-              <w:t>Tahun</w:t>
-            </w:r>
-            <w:proofErr w:type="spellEnd"/>
-            <w:r>
-              <w:rPr>
-                <w:rFonts w:cstheme="minorHAnsi"/>
-                <w:b/>
-                <w:bCs/>
-                <w:sz w:val="24"/>
-                <w:szCs w:val="24"/>
-              </w:rPr>
-              <w:t xml:space="preserve"> 2024</w:t>
+              <w:t>Permohonan Penelitian Kerja Praktik Tahun 2024</w:t>
             </w:r>
           </w:p>
         </w:tc>
@@ -574,41 +492,13 @@
           <w:szCs w:val="24"/>
         </w:rPr>
       </w:pPr>
-      <w:proofErr w:type="spellStart"/>
       <w:r>
         <w:rPr>
           <w:rFonts w:cstheme="minorHAnsi"/>
           <w:sz w:val="24"/>
           <w:szCs w:val="24"/>
         </w:rPr>
-        <w:t>Kepada</w:t>
-      </w:r>
-      <w:proofErr w:type="spellEnd"/>
-      <w:r>
-        <w:rPr>
-          <w:rFonts w:cstheme="minorHAnsi"/>
-          <w:sz w:val="24"/>
-          <w:szCs w:val="24"/>
-        </w:rPr>
-        <w:t xml:space="preserve"> </w:t>
-      </w:r>
-      <w:proofErr w:type="spellStart"/>
-      <w:r>
-        <w:rPr>
-          <w:rFonts w:cstheme="minorHAnsi"/>
-          <w:sz w:val="24"/>
-          <w:szCs w:val="24"/>
-        </w:rPr>
-        <w:t>Yth</w:t>
-      </w:r>
-      <w:proofErr w:type="spellEnd"/>
-      <w:r>
-        <w:rPr>
-          <w:rFonts w:cstheme="minorHAnsi"/>
-          <w:sz w:val="24"/>
-          <w:szCs w:val="24"/>
-        </w:rPr>
-        <w:t xml:space="preserve">. </w:t>
+        <w:t xml:space="preserve">Kepada Yth. </w:t>
       </w:r>
     </w:p>
     <w:p>
@@ -652,217 +542,71 @@
           <w:sz w:val="24"/>
           <w:szCs w:val="24"/>
         </w:rPr>
-        <w:t xml:space="preserve">Di </w:t>
+        <w:t xml:space="preserve">Di tempat </w:t>
       </w:r>
-      <w:proofErr w:type="spellStart"/>
+    </w:p>
+    <w:p>
+      <w:pPr>
+        <w:spacing w:after="0" w:line="276" w:lineRule="auto"/>
+        <w:rPr>
+          <w:rFonts w:cstheme="minorHAnsi"/>
+          <w:sz w:val="24"/>
+          <w:szCs w:val="24"/>
+        </w:rPr>
+      </w:pPr>
+    </w:p>
+    <w:p>
+      <w:pPr>
+        <w:spacing w:after="0" w:line="276" w:lineRule="auto"/>
+        <w:rPr>
+          <w:rFonts w:cstheme="minorHAnsi"/>
+          <w:sz w:val="24"/>
+          <w:szCs w:val="24"/>
+        </w:rPr>
+      </w:pPr>
       <w:r>
         <w:rPr>
           <w:rFonts w:cstheme="minorHAnsi"/>
           <w:sz w:val="24"/>
           <w:szCs w:val="24"/>
         </w:rPr>
-        <w:t>tempat</w:t>
+        <w:t xml:space="preserve">Dengan hormat, </w:t>
       </w:r>
-      <w:proofErr w:type="spellEnd"/>
+    </w:p>
+    <w:p>
+      <w:pPr>
+        <w:spacing w:line="276" w:lineRule="auto"/>
+        <w:rPr>
+          <w:rFonts w:cstheme="minorHAnsi"/>
+          <w:sz w:val="24"/>
+          <w:szCs w:val="24"/>
+        </w:rPr>
+      </w:pPr>
       <w:r>
         <w:rPr>
           <w:rFonts w:cstheme="minorHAnsi"/>
           <w:sz w:val="24"/>
           <w:szCs w:val="24"/>
         </w:rPr>
-        <w:t xml:space="preserve"> </w:t>
+        <w:t xml:space="preserve">Dengan ini kami memberikan keterangan bahwa: </w:t>
       </w:r>
     </w:p>
     <w:p>
       <w:pPr>
-        <w:spacing w:after="0" w:line="276" w:lineRule="auto"/>
-        <w:rPr>
-          <w:rFonts w:cstheme="minorHAnsi"/>
-          <w:sz w:val="24"/>
-          <w:szCs w:val="24"/>
-        </w:rPr>
-      </w:pPr>
-    </w:p>
-    <w:p>
-      <w:pPr>
-        <w:spacing w:after="0" w:line="276" w:lineRule="auto"/>
-        <w:rPr>
-          <w:rFonts w:cstheme="minorHAnsi"/>
-          <w:sz w:val="24"/>
-          <w:szCs w:val="24"/>
-        </w:rPr>
-      </w:pPr>
-      <w:proofErr w:type="spellStart"/>
+        <w:spacing w:line="276" w:lineRule="auto"/>
+        <w:rPr>
+          <w:rFonts w:cstheme="minorHAnsi"/>
+          <w:sz w:val="24"/>
+          <w:szCs w:val="24"/>
+        </w:rPr>
+      </w:pPr>
       <w:r>
         <w:rPr>
           <w:rFonts w:cstheme="minorHAnsi"/>
           <w:sz w:val="24"/>
           <w:szCs w:val="24"/>
         </w:rPr>
-        <w:t>Dengan</w:t>
-      </w:r>
-      <w:proofErr w:type="spellEnd"/>
-      <w:r>
-        <w:rPr>
-          <w:rFonts w:cstheme="minorHAnsi"/>
-          <w:sz w:val="24"/>
-          <w:szCs w:val="24"/>
-        </w:rPr>
-        <w:t xml:space="preserve"> </w:t>
-      </w:r>
-      <w:proofErr w:type="spellStart"/>
-      <w:r>
-        <w:rPr>
-          <w:rFonts w:cstheme="minorHAnsi"/>
-          <w:sz w:val="24"/>
-          <w:szCs w:val="24"/>
-        </w:rPr>
-        <w:t>hormat</w:t>
-      </w:r>
-      <w:proofErr w:type="spellEnd"/>
-      <w:r>
-        <w:rPr>
-          <w:rFonts w:cstheme="minorHAnsi"/>
-          <w:sz w:val="24"/>
-          <w:szCs w:val="24"/>
-        </w:rPr>
-        <w:t xml:space="preserve">, </w:t>
-      </w:r>
-    </w:p>
-    <w:p>
-      <w:pPr>
-        <w:spacing w:line="276" w:lineRule="auto"/>
-        <w:rPr>
-          <w:rFonts w:cstheme="minorHAnsi"/>
-          <w:sz w:val="24"/>
-          <w:szCs w:val="24"/>
-        </w:rPr>
-      </w:pPr>
-      <w:proofErr w:type="spellStart"/>
-      <w:r>
-        <w:rPr>
-          <w:rFonts w:cstheme="minorHAnsi"/>
-          <w:sz w:val="24"/>
-          <w:szCs w:val="24"/>
-        </w:rPr>
-        <w:t>Dengan</w:t>
-      </w:r>
-      <w:proofErr w:type="spellEnd"/>
-      <w:r>
-        <w:rPr>
-          <w:rFonts w:cstheme="minorHAnsi"/>
-          <w:sz w:val="24"/>
-          <w:szCs w:val="24"/>
-        </w:rPr>
-        <w:t xml:space="preserve"> </w:t>
-      </w:r>
-      <w:proofErr w:type="spellStart"/>
-      <w:r>
-        <w:rPr>
-          <w:rFonts w:cstheme="minorHAnsi"/>
-          <w:sz w:val="24"/>
-          <w:szCs w:val="24"/>
-        </w:rPr>
-        <w:t>ini</w:t>
-      </w:r>
-      <w:proofErr w:type="spellEnd"/>
-      <w:r>
-        <w:rPr>
-          <w:rFonts w:cstheme="minorHAnsi"/>
-          <w:sz w:val="24"/>
-          <w:szCs w:val="24"/>
-        </w:rPr>
-        <w:t xml:space="preserve"> kami </w:t>
-      </w:r>
-      <w:proofErr w:type="spellStart"/>
-      <w:r>
-        <w:rPr>
-          <w:rFonts w:cstheme="minorHAnsi"/>
-          <w:sz w:val="24"/>
-          <w:szCs w:val="24"/>
-        </w:rPr>
-        <w:t>memberikan</w:t>
-      </w:r>
-      <w:proofErr w:type="spellEnd"/>
-      <w:r>
-        <w:rPr>
-          <w:rFonts w:cstheme="minorHAnsi"/>
-          <w:sz w:val="24"/>
-          <w:szCs w:val="24"/>
-        </w:rPr>
-        <w:t xml:space="preserve"> </w:t>
-      </w:r>
-      <w:proofErr w:type="spellStart"/>
-      <w:r>
-        <w:rPr>
-          <w:rFonts w:cstheme="minorHAnsi"/>
-          <w:sz w:val="24"/>
-          <w:szCs w:val="24"/>
-        </w:rPr>
-        <w:t>keterangan</w:t>
-      </w:r>
-      <w:proofErr w:type="spellEnd"/>
-      <w:r>
-        <w:rPr>
-          <w:rFonts w:cstheme="minorHAnsi"/>
-          <w:sz w:val="24"/>
-          <w:szCs w:val="24"/>
-        </w:rPr>
-        <w:t xml:space="preserve"> </w:t>
-      </w:r>
-      <w:proofErr w:type="spellStart"/>
-      <w:r>
-        <w:rPr>
-          <w:rFonts w:cstheme="minorHAnsi"/>
-          <w:sz w:val="24"/>
-          <w:szCs w:val="24"/>
-        </w:rPr>
-        <w:t>bahwa</w:t>
-      </w:r>
-      <w:proofErr w:type="spellEnd"/>
-      <w:r>
-        <w:rPr>
-          <w:rFonts w:cstheme="minorHAnsi"/>
-          <w:sz w:val="24"/>
-          <w:szCs w:val="24"/>
-        </w:rPr>
-        <w:t xml:space="preserve">: </w:t>
-      </w:r>
-    </w:p>
-    <w:p>
-      <w:pPr>
-        <w:spacing w:line="276" w:lineRule="auto"/>
-        <w:rPr>
-          <w:rFonts w:cstheme="minorHAnsi"/>
-          <w:sz w:val="24"/>
-          <w:szCs w:val="24"/>
-        </w:rPr>
-      </w:pPr>
-      <w:r>
-        <w:rPr>
-          <w:rFonts w:cstheme="minorHAnsi"/>
-          <w:sz w:val="24"/>
-          <w:szCs w:val="24"/>
-        </w:rPr>
-        <w:t xml:space="preserve">Daftar </w:t>
-      </w:r>
-      <w:proofErr w:type="spellStart"/>
-      <w:r>
-        <w:rPr>
-          <w:rFonts w:cstheme="minorHAnsi"/>
-          <w:sz w:val="24"/>
-          <w:szCs w:val="24"/>
-        </w:rPr>
-        <w:t>Peserta</w:t>
-      </w:r>
-      <w:proofErr w:type="spellEnd"/>
-      <w:r>
-        <w:rPr>
-          <w:rFonts w:cstheme="minorHAnsi"/>
-          <w:sz w:val="24"/>
-          <w:szCs w:val="24"/>
-        </w:rPr>
-        <w:t xml:space="preserve"> KP</w:t>
+        <w:t>Daftar Peserta KP</w:t>
       </w:r>
       <w:r>
         <w:rPr>
@@ -992,7 +736,6 @@
                 <w:szCs w:val="24"/>
               </w:rPr>
             </w:pPr>
-            <w:proofErr w:type="spellStart"/>
             <w:r>
               <w:rPr>
                 <w:rFonts w:cstheme="minorHAnsi"/>
@@ -1001,7 +744,6 @@
               </w:rPr>
               <w:t>Jenjang</w:t>
             </w:r>
-            <w:proofErr w:type="spellEnd"/>
           </w:p>
         </w:tc>
       </w:tr>
@@ -1150,167 +892,13 @@
           <w:szCs w:val="24"/>
         </w:rPr>
       </w:pPr>
-      <w:proofErr w:type="spellStart"/>
       <w:r>
         <w:rPr>
           <w:rFonts w:cstheme="minorHAnsi"/>
           <w:sz w:val="24"/>
           <w:szCs w:val="24"/>
         </w:rPr>
-        <w:t>Demikian</w:t>
-      </w:r>
-      <w:proofErr w:type="spellEnd"/>
-      <w:r>
-        <w:rPr>
-          <w:rFonts w:cstheme="minorHAnsi"/>
-          <w:sz w:val="24"/>
-          <w:szCs w:val="24"/>
-        </w:rPr>
-        <w:t xml:space="preserve"> </w:t>
-      </w:r>
-      <w:proofErr w:type="spellStart"/>
-      <w:r>
-        <w:rPr>
-          <w:rFonts w:cstheme="minorHAnsi"/>
-          <w:sz w:val="24"/>
-          <w:szCs w:val="24"/>
-        </w:rPr>
-        <w:t>surat</w:t>
-      </w:r>
-      <w:proofErr w:type="spellEnd"/>
-      <w:r>
-        <w:rPr>
-          <w:rFonts w:cstheme="minorHAnsi"/>
-          <w:sz w:val="24"/>
-          <w:szCs w:val="24"/>
-        </w:rPr>
-        <w:t xml:space="preserve"> </w:t>
-      </w:r>
-      <w:proofErr w:type="spellStart"/>
-      <w:r>
-        <w:rPr>
-          <w:rFonts w:cstheme="minorHAnsi"/>
-          <w:sz w:val="24"/>
-          <w:szCs w:val="24"/>
-        </w:rPr>
-        <w:t>keterangan</w:t>
-      </w:r>
-      <w:proofErr w:type="spellEnd"/>
-      <w:r>
-        <w:rPr>
-          <w:rFonts w:cstheme="minorHAnsi"/>
-          <w:sz w:val="24"/>
-          <w:szCs w:val="24"/>
-        </w:rPr>
-        <w:t xml:space="preserve"> </w:t>
-      </w:r>
-      <w:proofErr w:type="spellStart"/>
-      <w:r>
-        <w:rPr>
-          <w:rFonts w:cstheme="minorHAnsi"/>
-          <w:sz w:val="24"/>
-          <w:szCs w:val="24"/>
-        </w:rPr>
-        <w:t>ini</w:t>
-      </w:r>
-      <w:proofErr w:type="spellEnd"/>
-      <w:r>
-        <w:rPr>
-          <w:rFonts w:cstheme="minorHAnsi"/>
-          <w:sz w:val="24"/>
-          <w:szCs w:val="24"/>
-        </w:rPr>
-        <w:t xml:space="preserve"> </w:t>
-      </w:r>
-      <w:proofErr w:type="spellStart"/>
-      <w:r>
-        <w:rPr>
-          <w:rFonts w:cstheme="minorHAnsi"/>
-          <w:sz w:val="24"/>
-          <w:szCs w:val="24"/>
-        </w:rPr>
-        <w:t>dibuat</w:t>
-      </w:r>
-      <w:proofErr w:type="spellEnd"/>
-      <w:r>
-        <w:rPr>
-          <w:rFonts w:cstheme="minorHAnsi"/>
-          <w:sz w:val="24"/>
-          <w:szCs w:val="24"/>
-        </w:rPr>
-        <w:t xml:space="preserve"> </w:t>
-      </w:r>
-      <w:proofErr w:type="spellStart"/>
-      <w:r>
-        <w:rPr>
-          <w:rFonts w:cstheme="minorHAnsi"/>
-          <w:sz w:val="24"/>
-          <w:szCs w:val="24"/>
-        </w:rPr>
-        <w:t>untuk</w:t>
-      </w:r>
-      <w:proofErr w:type="spellEnd"/>
-      <w:r>
-        <w:rPr>
-          <w:rFonts w:cstheme="minorHAnsi"/>
-          <w:sz w:val="24"/>
-          <w:szCs w:val="24"/>
-        </w:rPr>
-        <w:t xml:space="preserve"> </w:t>
-      </w:r>
-      <w:proofErr w:type="spellStart"/>
-      <w:r>
-        <w:rPr>
-          <w:rFonts w:cstheme="minorHAnsi"/>
-          <w:sz w:val="24"/>
-          <w:szCs w:val="24"/>
-        </w:rPr>
-        <w:t>digunakan</w:t>
-      </w:r>
-      <w:proofErr w:type="spellEnd"/>
-      <w:r>
-        <w:rPr>
-          <w:rFonts w:cstheme="minorHAnsi"/>
-          <w:sz w:val="24"/>
-          <w:szCs w:val="24"/>
-        </w:rPr>
-        <w:t xml:space="preserve"> </w:t>
-      </w:r>
-      <w:proofErr w:type="spellStart"/>
-      <w:r>
-        <w:rPr>
-          <w:rFonts w:cstheme="minorHAnsi"/>
-          <w:sz w:val="24"/>
-          <w:szCs w:val="24"/>
-        </w:rPr>
-        <w:t>sebagaimana</w:t>
-      </w:r>
-      <w:proofErr w:type="spellEnd"/>
-      <w:r>
-        <w:rPr>
-          <w:rFonts w:cstheme="minorHAnsi"/>
-          <w:sz w:val="24"/>
-          <w:szCs w:val="24"/>
-        </w:rPr>
-        <w:t xml:space="preserve"> </w:t>
-      </w:r>
-      <w:proofErr w:type="spellStart"/>
-      <w:r>
-        <w:rPr>
-          <w:rFonts w:cstheme="minorHAnsi"/>
-          <w:sz w:val="24"/>
-          <w:szCs w:val="24"/>
-        </w:rPr>
-        <w:t>mestinya</w:t>
-      </w:r>
-      <w:proofErr w:type="spellEnd"/>
-      <w:r>
-        <w:rPr>
-          <w:rFonts w:cstheme="minorHAnsi"/>
-          <w:sz w:val="24"/>
-          <w:szCs w:val="24"/>
-        </w:rPr>
-        <w:t xml:space="preserve">. </w:t>
+        <w:t xml:space="preserve">Demikian surat keterangan ini dibuat untuk digunakan sebagaimana mestinya. </w:t>
       </w:r>
     </w:p>
     <w:p>
@@ -1406,66 +994,8 @@
           <w:sz w:val="24"/>
           <w:szCs w:val="24"/>
         </w:rPr>
-        <w:t xml:space="preserve">Tito </w:t>
+        <w:t>Tito Sugiharto, S.Kom, M.Eng</w:t>
       </w:r>
-      <w:proofErr w:type="spellStart"/>
-      <w:r>
-        <w:rPr>
-          <w:rFonts w:cstheme="minorHAnsi"/>
-          <w:b/>
-          <w:bCs/>
-          <w:sz w:val="24"/>
-          <w:szCs w:val="24"/>
-        </w:rPr>
-        <w:t>Sugiharto</w:t>
-      </w:r>
-      <w:proofErr w:type="spellEnd"/>
-      <w:r>
-        <w:rPr>
-          <w:rFonts w:cstheme="minorHAnsi"/>
-          <w:b/>
-          <w:bCs/>
-          <w:sz w:val="24"/>
-          <w:szCs w:val="24"/>
-        </w:rPr>
-        <w:t xml:space="preserve">, </w:t>
-      </w:r>
-      <w:proofErr w:type="spellStart"/>
-      <w:proofErr w:type="gramStart"/>
-      <w:r>
-        <w:rPr>
-          <w:rFonts w:cstheme="minorHAnsi"/>
-          <w:b/>
-          <w:bCs/>
-          <w:sz w:val="24"/>
-          <w:szCs w:val="24"/>
-        </w:rPr>
-        <w:t>S.Kom</w:t>
-      </w:r>
-      <w:proofErr w:type="spellEnd"/>
-      <w:proofErr w:type="gramEnd"/>
-      <w:r>
-        <w:rPr>
-          <w:rFonts w:cstheme="minorHAnsi"/>
-          <w:b/>
-          <w:bCs/>
-          <w:sz w:val="24"/>
-          <w:szCs w:val="24"/>
-        </w:rPr>
-        <w:t xml:space="preserve">, </w:t>
-      </w:r>
-      <w:proofErr w:type="spellStart"/>
-      <w:r>
-        <w:rPr>
-          <w:rFonts w:cstheme="minorHAnsi"/>
-          <w:b/>
-          <w:bCs/>
-          <w:sz w:val="24"/>
-          <w:szCs w:val="24"/>
-        </w:rPr>
-        <w:t>M.Eng</w:t>
-      </w:r>
-      <w:proofErr w:type="spellEnd"/>
       <w:r>
         <w:rPr>
           <w:rFonts w:cstheme="minorHAnsi"/>
@@ -1636,71 +1166,7 @@
         <w:rFonts w:eastAsia="Calibri" w:cstheme="minorHAnsi"/>
         <w:szCs w:val="24"/>
       </w:rPr>
-      <w:t xml:space="preserve">Jl. </w:t>
-    </w:r>
-    <w:proofErr w:type="spellStart"/>
-    <w:r>
-      <w:rPr>
-        <w:rFonts w:eastAsia="Calibri" w:cstheme="minorHAnsi"/>
-        <w:szCs w:val="24"/>
-      </w:rPr>
-      <w:t>Inovasi</w:t>
-    </w:r>
-    <w:proofErr w:type="spellEnd"/>
-    <w:r>
-      <w:rPr>
-        <w:rFonts w:eastAsia="Calibri" w:cstheme="minorHAnsi"/>
-        <w:szCs w:val="24"/>
-      </w:rPr>
-      <w:t xml:space="preserve"> Digital No. 123, </w:t>
-    </w:r>
-    <w:proofErr w:type="spellStart"/>
-    <w:r>
-      <w:rPr>
-        <w:rFonts w:eastAsia="Calibri" w:cstheme="minorHAnsi"/>
-        <w:szCs w:val="24"/>
-      </w:rPr>
-      <w:t>Kelurahan</w:t>
-    </w:r>
-    <w:proofErr w:type="spellEnd"/>
-    <w:r>
-      <w:rPr>
-        <w:rFonts w:eastAsia="Calibri" w:cstheme="minorHAnsi"/>
-        <w:szCs w:val="24"/>
-      </w:rPr>
-      <w:t xml:space="preserve"> Suka </w:t>
-    </w:r>
-    <w:proofErr w:type="spellStart"/>
-    <w:r>
-      <w:rPr>
-        <w:rFonts w:eastAsia="Calibri" w:cstheme="minorHAnsi"/>
-        <w:szCs w:val="24"/>
-      </w:rPr>
-      <w:t>luyu</w:t>
-    </w:r>
-    <w:proofErr w:type="spellEnd"/>
-    <w:r>
-      <w:rPr>
-        <w:rFonts w:eastAsia="Calibri" w:cstheme="minorHAnsi"/>
-        <w:szCs w:val="24"/>
-      </w:rPr>
-      <w:t xml:space="preserve">, </w:t>
-    </w:r>
-    <w:proofErr w:type="spellStart"/>
-    <w:r>
-      <w:rPr>
-        <w:rFonts w:eastAsia="Calibri" w:cstheme="minorHAnsi"/>
-        <w:szCs w:val="24"/>
-      </w:rPr>
-      <w:t>Kecamatan</w:t>
-    </w:r>
-    <w:proofErr w:type="spellEnd"/>
-    <w:r>
-      <w:rPr>
-        <w:rFonts w:eastAsia="Calibri" w:cstheme="minorHAnsi"/>
-        <w:szCs w:val="24"/>
-      </w:rPr>
-      <w:t xml:space="preserve"> Cirebon Barat,</w:t>
+      <w:t>Jl. Inovasi Digital No. 123, Kelurahan Suka luyu, Kecamatan Cirebon Barat,</w:t>
     </w:r>
   </w:p>
   <w:p>

</xml_diff>